<commit_message>
POJO CREATED + doc updated
</commit_message>
<xml_diff>
--- a/materiale/Documentatie.docx
+++ b/materiale/Documentatie.docx
@@ -18,25 +18,7 @@
           <w:sz w:val="24"/>
           <w:szCs w:val="24"/>
         </w:rPr>
-        <w:t>Tem</w:t>
-      </w:r>
-      <w:r>
-        <w:rPr>
-          <w:b/>
-          <w:bCs/>
-          <w:sz w:val="24"/>
-          <w:szCs w:val="24"/>
-        </w:rPr>
-        <w:t>ă</w:t>
-      </w:r>
-      <w:r>
-        <w:rPr>
-          <w:b/>
-          <w:bCs/>
-          <w:sz w:val="24"/>
-          <w:szCs w:val="24"/>
-        </w:rPr>
-        <w:t>: Aplicație mobilă pentru evidență facturi de achitat</w:t>
+        <w:t>Temă: Aplicație mobilă pentru evidență facturi de achitat</w:t>
       </w:r>
     </w:p>
     <w:p>
@@ -44,7 +26,23 @@
         <w:pStyle w:val="Heading1"/>
       </w:pPr>
       <w:r>
-        <w:t>MySQL Database Model:</w:t>
+        <w:t>DATABASE</w:t>
+      </w:r>
+    </w:p>
+    <w:p>
+      <w:pPr>
+        <w:pStyle w:val="Heading2"/>
+      </w:pPr>
+      <w:r>
+        <w:t>MySQL:</w:t>
+      </w:r>
+    </w:p>
+    <w:p>
+      <w:pPr>
+        <w:pStyle w:val="Heading3"/>
+      </w:pPr>
+      <w:r>
+        <w:t>Database Model</w:t>
       </w:r>
     </w:p>
     <w:p>
@@ -118,6 +116,19 @@
     <w:p>
       <w:r>
         <w:t>O factura are un singur tip, un tip poate fi detinut de mai multe facturi.</w:t>
+      </w:r>
+    </w:p>
+    <w:p>
+      <w:pPr>
+        <w:pStyle w:val="Heading2"/>
+      </w:pPr>
+      <w:r>
+        <w:t>Firebase</w:t>
+      </w:r>
+    </w:p>
+    <w:p>
+      <w:r>
+        <w:t>AppUser entity</w:t>
       </w:r>
     </w:p>
     <w:p>
@@ -377,10 +388,7 @@
         </w:numPr>
       </w:pPr>
       <w:r>
-        <w:t xml:space="preserve">PHONE/ </w:t>
-      </w:r>
-      <w:r>
-        <w:t>INTERNET / TV</w:t>
+        <w:t>Conectivity</w:t>
       </w:r>
     </w:p>
     <w:p>
@@ -422,6 +430,7 @@
           <w:b/>
           <w:bCs/>
         </w:rPr>
+        <w:lastRenderedPageBreak/>
         <w:t>Clasa Supplier:</w:t>
       </w:r>
     </w:p>
@@ -454,7 +463,6 @@
         <w:pStyle w:val="Heading1"/>
       </w:pPr>
       <w:r>
-        <w:lastRenderedPageBreak/>
         <w:t>ACTIVITIES/FRAGMENTS:</w:t>
       </w:r>
     </w:p>
@@ -478,10 +486,7 @@
         </w:numPr>
       </w:pPr>
       <w:r>
-        <w:t>Login</w:t>
-      </w:r>
-      <w:r>
-        <w:t xml:space="preserve"> Fragment</w:t>
+        <w:t>Login Fragment</w:t>
       </w:r>
     </w:p>
     <w:p>
@@ -763,6 +768,7 @@
         </w:numPr>
       </w:pPr>
       <w:r>
+        <w:lastRenderedPageBreak/>
         <w:t>DREAPTA – STANGA -&gt; achitat/neachitat</w:t>
       </w:r>
     </w:p>
@@ -781,10 +787,7 @@
         <w:t>Add/Edit</w:t>
       </w:r>
       <w:r>
-        <w:t xml:space="preserve"> </w:t>
-      </w:r>
-      <w:r>
-        <w:t>Bill</w:t>
+        <w:t xml:space="preserve"> Bill</w:t>
       </w:r>
       <w:r>
         <w:t xml:space="preserve"> Activity</w:t>
@@ -826,7 +829,6 @@
         </w:numPr>
       </w:pPr>
       <w:r>
-        <w:lastRenderedPageBreak/>
         <w:t>Se transforma in “Mai putin” -&gt; Back to initial state</w:t>
       </w:r>
     </w:p>
@@ -1095,7 +1097,6 @@
         </w:rPr>
       </w:pPr>
       <w:r>
-        <w:lastRenderedPageBreak/>
         <w:t>Add/Edit Bill Activity</w:t>
       </w:r>
     </w:p>
@@ -1209,6 +1210,9 @@
         <w:ind w:left="2160"/>
       </w:pPr>
       <w:r>
+        <w:rPr>
+          <w:noProof/>
+        </w:rPr>
         <w:drawing>
           <wp:inline distT="0" distB="0" distL="0" distR="0" wp14:anchorId="311A035C" wp14:editId="6C9C8DAC">
             <wp:extent cx="2002200" cy="2867025"/>
@@ -1291,6 +1295,7 @@
         </w:numPr>
       </w:pPr>
       <w:r>
+        <w:lastRenderedPageBreak/>
         <w:t>radio button (Recurrent)</w:t>
       </w:r>
     </w:p>
@@ -1315,7 +1320,6 @@
         </w:numPr>
       </w:pPr>
       <w:r>
-        <w:lastRenderedPageBreak/>
         <w:t>Add Button (Add Activity)</w:t>
       </w:r>
     </w:p>

</xml_diff>